<commit_message>
Đồ án thực hành laptop
</commit_message>
<xml_diff>
--- a/Đồ án laptop.docx
+++ b/Đồ án laptop.docx
@@ -154,7 +154,19 @@
         <w:rPr>
           <w:lang w:val="vi-VN"/>
         </w:rPr>
-        <w:t xml:space="preserve">   - Tích hợp thanh toán: Cho phép khách hàng thực hiện thanh toán trực tuyến thông qua nhiều phương thức thanh toán khác nhau.</w:t>
+        <w:t xml:space="preserve">   - Tích hợp thanh toán: Cho phép khách hàng </w:t>
+      </w:r>
+      <w:r>
+        <w:rPr>
+          <w:lang w:val="vi-VN"/>
+        </w:rPr>
+        <w:t>chọn phương thức</w:t>
+      </w:r>
+      <w:r>
+        <w:rPr>
+          <w:lang w:val="vi-VN"/>
+        </w:rPr>
+        <w:t xml:space="preserve"> thanh toán </w:t>
       </w:r>
     </w:p>
     <w:p>

</xml_diff>